<commit_message>
Changed my email signature.
</commit_message>
<xml_diff>
--- a/documentation/Marketing/Email Signatures/Paul Kolozsvari Email Signature.docx
+++ b/documentation/Marketing/Email Signatures/Paul Kolozsvari Email Signature.docx
@@ -44,7 +44,29 @@
           <w:sz w:val="19"/>
           <w:szCs w:val="19"/>
         </w:rPr>
-        <w:t>Chief Technical Officer</w:t>
+        <w:t xml:space="preserve">Chief </w:t>
+      </w:r>
+      <w:r>
+        <w:rPr>
+          <w:rFonts w:ascii="Arial" w:eastAsia="Times New Roman" w:hAnsi="Arial" w:cs="Arial"/>
+          <w:b/>
+          <w:bCs/>
+          <w:color w:val="000000"/>
+          <w:sz w:val="19"/>
+          <w:szCs w:val="19"/>
+        </w:rPr>
+        <w:t xml:space="preserve">Executive </w:t>
+      </w:r>
+      <w:r>
+        <w:rPr>
+          <w:rFonts w:ascii="Arial" w:eastAsia="Times New Roman" w:hAnsi="Arial" w:cs="Arial"/>
+          <w:b/>
+          <w:bCs/>
+          <w:color w:val="000000"/>
+          <w:sz w:val="19"/>
+          <w:szCs w:val="19"/>
+        </w:rPr>
+        <w:t>Officer</w:t>
       </w:r>
     </w:p>
     <w:p>
@@ -184,7 +206,6 @@
         </w:r>
       </w:hyperlink>
     </w:p>
-    <w:bookmarkEnd w:id="0"/>
     <w:p>
       <w:pPr>
         <w:spacing w:after="0" w:line="240" w:lineRule="auto"/>
@@ -253,9 +274,8 @@
           </wp:inline>
         </w:drawing>
       </w:r>
+      <w:bookmarkEnd w:id="0"/>
     </w:p>
-    <w:p/>
-    <w:p/>
     <w:sectPr>
       <w:pgSz w:w="12240" w:h="15840"/>
       <w:pgMar w:top="1440" w:right="1440" w:bottom="1440" w:left="1440" w:header="720" w:footer="720" w:gutter="0"/>

</xml_diff>